<commit_message>
Added description for course PBI QS
</commit_message>
<xml_diff>
--- a/PowerBIQuickStart.E04/Lab4/Lab4.docx
+++ b/PowerBIQuickStart.E04/Lab4/Lab4.docx
@@ -108,23 +108,7 @@
           <w:rFonts w:ascii="Arial" w:hAnsi="Arial" w:cs="Arial"/>
           <w:color w:val="313131"/>
         </w:rPr>
-        <w:t xml:space="preserve">You have created reports with VanArsdel's US and International sales data using Power BI Desktop. Now </w:t>
-      </w:r>
-      <w:proofErr w:type="gramStart"/>
-      <w:r>
-        <w:rPr>
-          <w:rFonts w:ascii="Arial" w:hAnsi="Arial" w:cs="Arial"/>
-          <w:color w:val="313131"/>
-        </w:rPr>
-        <w:t>it's</w:t>
-      </w:r>
-      <w:proofErr w:type="gramEnd"/>
-      <w:r>
-        <w:rPr>
-          <w:rFonts w:ascii="Arial" w:hAnsi="Arial" w:cs="Arial"/>
-          <w:color w:val="313131"/>
-        </w:rPr>
-        <w:t xml:space="preserve"> the time to use Power BI service to display this report, create a dashboard, share it, and set a scheduled refresh for the dataset.</w:t>
+        <w:t>You have created reports with VanArsdel's US and International sales data using Power BI Desktop. Now it's the time to use Power BI service to display this report, create a dashboard, share it, and set a scheduled refresh for the dataset.</w:t>
       </w:r>
     </w:p>
     <w:p>
@@ -144,23 +128,7 @@
           <w:rFonts w:ascii="Arial" w:hAnsi="Arial" w:cs="Arial"/>
           <w:color w:val="313131"/>
         </w:rPr>
-        <w:t xml:space="preserve">In this lab, you will upload a Power BI Desktop report to Power BI service. You will then pin several visualizations and create a dashboard. You will also use the natural language queries feature to create and pin new visualizations. To top it off, you will share this newly created dashboard and set a scheduled refresh so that the dashboard is always </w:t>
-      </w:r>
-      <w:proofErr w:type="gramStart"/>
-      <w:r>
-        <w:rPr>
-          <w:rFonts w:ascii="Arial" w:hAnsi="Arial" w:cs="Arial"/>
-          <w:color w:val="313131"/>
-        </w:rPr>
-        <w:t>up-to-date</w:t>
-      </w:r>
-      <w:proofErr w:type="gramEnd"/>
-      <w:r>
-        <w:rPr>
-          <w:rFonts w:ascii="Arial" w:hAnsi="Arial" w:cs="Arial"/>
-          <w:color w:val="313131"/>
-        </w:rPr>
-        <w:t>. </w:t>
+        <w:t>In this lab, you will upload a Power BI Desktop report to Power BI service. You will then pin several visualizations and create a dashboard. You will also use the natural language queries feature to create and pin new visualizations. To top it off, you will share this newly created dashboard and set a scheduled refresh so that the dashboard is always up-to-date. </w:t>
       </w:r>
     </w:p>
     <w:p>
@@ -606,25 +574,7 @@
           <w:color w:val="313131"/>
           <w:bdr w:val="none" w:sz="0" w:space="0" w:color="auto" w:frame="1"/>
         </w:rPr>
-        <w:t xml:space="preserve">. You can rename </w:t>
-      </w:r>
-      <w:proofErr w:type="gramStart"/>
-      <w:r>
-        <w:rPr>
-          <w:rFonts w:ascii="Arial" w:hAnsi="Arial" w:cs="Arial"/>
-          <w:color w:val="313131"/>
-          <w:bdr w:val="none" w:sz="0" w:space="0" w:color="auto" w:frame="1"/>
-        </w:rPr>
-        <w:t>both of these</w:t>
-      </w:r>
-      <w:proofErr w:type="gramEnd"/>
-      <w:r>
-        <w:rPr>
-          <w:rFonts w:ascii="Arial" w:hAnsi="Arial" w:cs="Arial"/>
-          <w:color w:val="313131"/>
-          <w:bdr w:val="none" w:sz="0" w:space="0" w:color="auto" w:frame="1"/>
-        </w:rPr>
-        <w:t>, but let's just leave them be for now.</w:t>
+        <w:t>. You can rename both of these, but let's just leave them be for now.</w:t>
       </w:r>
     </w:p>
     <w:p>
@@ -663,23 +613,7 @@
           <w:rFonts w:ascii="Arial" w:hAnsi="Arial" w:cs="Arial"/>
           <w:color w:val="313131"/>
         </w:rPr>
-        <w:t xml:space="preserve"> and explore your published report. It looks </w:t>
-      </w:r>
-      <w:proofErr w:type="gramStart"/>
-      <w:r>
-        <w:rPr>
-          <w:rFonts w:ascii="Arial" w:hAnsi="Arial" w:cs="Arial"/>
-          <w:color w:val="313131"/>
-        </w:rPr>
-        <w:t>similar to</w:t>
-      </w:r>
-      <w:proofErr w:type="gramEnd"/>
-      <w:r>
-        <w:rPr>
-          <w:rFonts w:ascii="Arial" w:hAnsi="Arial" w:cs="Arial"/>
-          <w:color w:val="313131"/>
-        </w:rPr>
-        <w:t xml:space="preserve"> the one in Power BI Desktop file. Now you can start creating a dashboard by pinning some visualizations.</w:t>
+        <w:t> and explore your published report. It looks similar to the one in Power BI Desktop file. Now you can start creating a dashboard by pinning some visualizations.</w:t>
       </w:r>
     </w:p>
     <w:p>
@@ -920,23 +854,7 @@
           <w:rFonts w:ascii="Arial" w:hAnsi="Arial" w:cs="Arial"/>
           <w:color w:val="313131"/>
         </w:rPr>
-        <w:t xml:space="preserve">Resize and arrange the </w:t>
-      </w:r>
-      <w:proofErr w:type="gramStart"/>
-      <w:r>
-        <w:rPr>
-          <w:rFonts w:ascii="Arial" w:hAnsi="Arial" w:cs="Arial"/>
-          <w:color w:val="313131"/>
-        </w:rPr>
-        <w:t>tiles</w:t>
-      </w:r>
-      <w:proofErr w:type="gramEnd"/>
-      <w:r>
-        <w:rPr>
-          <w:rFonts w:ascii="Arial" w:hAnsi="Arial" w:cs="Arial"/>
-          <w:color w:val="313131"/>
-        </w:rPr>
-        <w:t xml:space="preserve"> as necessary.</w:t>
+        <w:t>Resize and arrange the tiles as necessary.</w:t>
       </w:r>
     </w:p>
     <w:p>
@@ -955,23 +873,7 @@
           <w:rFonts w:ascii="Arial" w:hAnsi="Arial" w:cs="Arial"/>
           <w:color w:val="313131"/>
         </w:rPr>
-        <w:t xml:space="preserve">You should have something </w:t>
-      </w:r>
-      <w:proofErr w:type="gramStart"/>
-      <w:r>
-        <w:rPr>
-          <w:rFonts w:ascii="Arial" w:hAnsi="Arial" w:cs="Arial"/>
-          <w:color w:val="313131"/>
-        </w:rPr>
-        <w:t>similar to</w:t>
-      </w:r>
-      <w:proofErr w:type="gramEnd"/>
-      <w:r>
-        <w:rPr>
-          <w:rFonts w:ascii="Arial" w:hAnsi="Arial" w:cs="Arial"/>
-          <w:color w:val="313131"/>
-        </w:rPr>
-        <w:t xml:space="preserve"> the below:</w:t>
+        <w:t>You should have something similar to the below:</w:t>
       </w:r>
     </w:p>
     <w:p>
@@ -1151,23 +1053,7 @@
           <w:rFonts w:ascii="Arial" w:hAnsi="Arial" w:cs="Arial"/>
           <w:color w:val="222222"/>
         </w:rPr>
-        <w:t xml:space="preserve">You can pin multiple visualizations to a </w:t>
-      </w:r>
-      <w:proofErr w:type="gramStart"/>
-      <w:r>
-        <w:rPr>
-          <w:rFonts w:ascii="Arial" w:hAnsi="Arial" w:cs="Arial"/>
-          <w:color w:val="222222"/>
-        </w:rPr>
-        <w:t>dashboard</w:t>
-      </w:r>
-      <w:proofErr w:type="gramEnd"/>
-      <w:r>
-        <w:rPr>
-          <w:rFonts w:ascii="Arial" w:hAnsi="Arial" w:cs="Arial"/>
-          <w:color w:val="222222"/>
-        </w:rPr>
-        <w:t xml:space="preserve"> but you need to do it one at a time.</w:t>
+        <w:t>You can pin multiple visualizations to a dashboard but you need to do it one at a time.</w:t>
       </w:r>
     </w:p>
     <w:p>
@@ -1309,21 +1195,12 @@
           <w:color w:val="313131"/>
         </w:rPr>
       </w:pPr>
-      <w:proofErr w:type="gramStart"/>
-      <w:r>
-        <w:rPr>
-          <w:rFonts w:ascii="Arial" w:hAnsi="Arial" w:cs="Arial"/>
-          <w:color w:val="313131"/>
-        </w:rPr>
-        <w:t>Let's</w:t>
-      </w:r>
-      <w:proofErr w:type="gramEnd"/>
-      <w:r>
-        <w:rPr>
-          <w:rFonts w:ascii="Arial" w:hAnsi="Arial" w:cs="Arial"/>
-          <w:color w:val="313131"/>
-        </w:rPr>
-        <w:t xml:space="preserve"> try the natural language query feature and create a few visualizations for your dashboard.</w:t>
+      <w:r>
+        <w:rPr>
+          <w:rFonts w:ascii="Arial" w:hAnsi="Arial" w:cs="Arial"/>
+          <w:color w:val="313131"/>
+        </w:rPr>
+        <w:t>Let's try the natural language query feature and create a few visualizations for your dashboard.</w:t>
       </w:r>
     </w:p>
     <w:p>
@@ -1637,64 +1514,28 @@
           <w:color w:val="313131"/>
           <w:bdr w:val="none" w:sz="0" w:space="0" w:color="auto" w:frame="1"/>
         </w:rPr>
-        <w:t xml:space="preserve">Resize and arrange the </w:t>
-      </w:r>
-      <w:proofErr w:type="gramStart"/>
+        <w:t>Resize and arrange the tiles as necessary.</w:t>
+      </w:r>
+    </w:p>
+    <w:p>
+      <w:pPr>
+        <w:pStyle w:val="NormalWeb"/>
+        <w:shd w:val="clear" w:color="auto" w:fill="FFFFFF"/>
+        <w:spacing w:before="0" w:beforeAutospacing="0" w:after="0" w:afterAutospacing="0"/>
+        <w:jc w:val="both"/>
+        <w:textAlignment w:val="baseline"/>
+        <w:rPr>
+          <w:rFonts w:ascii="Arial" w:hAnsi="Arial" w:cs="Arial"/>
+          <w:color w:val="313131"/>
+        </w:rPr>
+      </w:pPr>
       <w:r>
         <w:rPr>
           <w:rFonts w:ascii="Arial" w:hAnsi="Arial" w:cs="Arial"/>
           <w:color w:val="313131"/>
           <w:bdr w:val="none" w:sz="0" w:space="0" w:color="auto" w:frame="1"/>
         </w:rPr>
-        <w:t>tiles</w:t>
-      </w:r>
-      <w:proofErr w:type="gramEnd"/>
-      <w:r>
-        <w:rPr>
-          <w:rFonts w:ascii="Arial" w:hAnsi="Arial" w:cs="Arial"/>
-          <w:color w:val="313131"/>
-          <w:bdr w:val="none" w:sz="0" w:space="0" w:color="auto" w:frame="1"/>
-        </w:rPr>
-        <w:t xml:space="preserve"> as necessary.</w:t>
-      </w:r>
-    </w:p>
-    <w:p>
-      <w:pPr>
-        <w:pStyle w:val="NormalWeb"/>
-        <w:shd w:val="clear" w:color="auto" w:fill="FFFFFF"/>
-        <w:spacing w:before="0" w:beforeAutospacing="0" w:after="0" w:afterAutospacing="0"/>
-        <w:jc w:val="both"/>
-        <w:textAlignment w:val="baseline"/>
-        <w:rPr>
-          <w:rFonts w:ascii="Arial" w:hAnsi="Arial" w:cs="Arial"/>
-          <w:color w:val="313131"/>
-        </w:rPr>
-      </w:pPr>
-      <w:r>
-        <w:rPr>
-          <w:rFonts w:ascii="Arial" w:hAnsi="Arial" w:cs="Arial"/>
-          <w:color w:val="313131"/>
-          <w:bdr w:val="none" w:sz="0" w:space="0" w:color="auto" w:frame="1"/>
-        </w:rPr>
-        <w:t xml:space="preserve">You should have something </w:t>
-      </w:r>
-      <w:proofErr w:type="gramStart"/>
-      <w:r>
-        <w:rPr>
-          <w:rFonts w:ascii="Arial" w:hAnsi="Arial" w:cs="Arial"/>
-          <w:color w:val="313131"/>
-          <w:bdr w:val="none" w:sz="0" w:space="0" w:color="auto" w:frame="1"/>
-        </w:rPr>
-        <w:t>similar to</w:t>
-      </w:r>
-      <w:proofErr w:type="gramEnd"/>
-      <w:r>
-        <w:rPr>
-          <w:rFonts w:ascii="Arial" w:hAnsi="Arial" w:cs="Arial"/>
-          <w:color w:val="313131"/>
-          <w:bdr w:val="none" w:sz="0" w:space="0" w:color="auto" w:frame="1"/>
-        </w:rPr>
-        <w:t xml:space="preserve"> the below:</w:t>
+        <w:t>You should have something similar to the below:</w:t>
       </w:r>
     </w:p>
     <w:p>
@@ -1829,23 +1670,7 @@
           <w:rFonts w:ascii="Arial" w:hAnsi="Arial" w:cs="Arial"/>
           <w:color w:val="222222"/>
         </w:rPr>
-        <w:t xml:space="preserve">Now try answering the following question by using the Q&amp;A. What </w:t>
-      </w:r>
-      <w:proofErr w:type="gramStart"/>
-      <w:r>
-        <w:rPr>
-          <w:rFonts w:ascii="Arial" w:hAnsi="Arial" w:cs="Arial"/>
-          <w:color w:val="222222"/>
-        </w:rPr>
-        <w:t>is</w:t>
-      </w:r>
-      <w:proofErr w:type="gramEnd"/>
-      <w:r>
-        <w:rPr>
-          <w:rFonts w:ascii="Arial" w:hAnsi="Arial" w:cs="Arial"/>
-          <w:color w:val="222222"/>
-        </w:rPr>
-        <w:t xml:space="preserve"> the total sales for Germany in 2014?</w:t>
+        <w:t>Now try answering the following question by using the Q&amp;A. What is the total sales for Germany in 2014?</w:t>
       </w:r>
     </w:p>
     <w:p>
@@ -2057,37 +1882,12 @@
           <w:color w:val="313131"/>
         </w:rPr>
       </w:pPr>
-      <w:proofErr w:type="gramStart"/>
-      <w:r>
-        <w:rPr>
-          <w:rFonts w:ascii="Arial" w:hAnsi="Arial" w:cs="Arial"/>
-          <w:color w:val="313131"/>
-        </w:rPr>
-        <w:t>Let's</w:t>
-      </w:r>
-      <w:proofErr w:type="gramEnd"/>
-      <w:r>
-        <w:rPr>
-          <w:rFonts w:ascii="Arial" w:hAnsi="Arial" w:cs="Arial"/>
-          <w:color w:val="313131"/>
-        </w:rPr>
-        <w:t xml:space="preserve"> start sharing your newly created dashboard. For simplicity, </w:t>
-      </w:r>
-      <w:proofErr w:type="gramStart"/>
-      <w:r>
-        <w:rPr>
-          <w:rFonts w:ascii="Arial" w:hAnsi="Arial" w:cs="Arial"/>
-          <w:color w:val="313131"/>
-        </w:rPr>
-        <w:t>let's</w:t>
-      </w:r>
-      <w:proofErr w:type="gramEnd"/>
-      <w:r>
-        <w:rPr>
-          <w:rFonts w:ascii="Arial" w:hAnsi="Arial" w:cs="Arial"/>
-          <w:color w:val="313131"/>
-        </w:rPr>
-        <w:t xml:space="preserve"> share the dashboard to your own email address.</w:t>
+      <w:r>
+        <w:rPr>
+          <w:rFonts w:ascii="Arial" w:hAnsi="Arial" w:cs="Arial"/>
+          <w:color w:val="313131"/>
+        </w:rPr>
+        <w:t>Let's start sharing your newly created dashboard. For simplicity, let's share the dashboard to your own email address.</w:t>
       </w:r>
     </w:p>
     <w:p>
@@ -2262,21 +2062,12 @@
           <w:szCs w:val="24"/>
         </w:rPr>
       </w:pPr>
-      <w:proofErr w:type="gramStart"/>
-      <w:r>
-        <w:rPr>
-          <w:rFonts w:ascii="Arial" w:hAnsi="Arial" w:cs="Arial"/>
-          <w:color w:val="222222"/>
-        </w:rPr>
-        <w:t>Let's</w:t>
-      </w:r>
-      <w:proofErr w:type="gramEnd"/>
-      <w:r>
-        <w:rPr>
-          <w:rFonts w:ascii="Arial" w:hAnsi="Arial" w:cs="Arial"/>
-          <w:color w:val="222222"/>
-        </w:rPr>
-        <w:t xml:space="preserve"> confirm that you received the dashboard sharing invitation email. What is the sender's name?</w:t>
+      <w:r>
+        <w:rPr>
+          <w:rFonts w:ascii="Arial" w:hAnsi="Arial" w:cs="Arial"/>
+          <w:color w:val="222222"/>
+        </w:rPr>
+        <w:t>Let's confirm that you received the dashboard sharing invitation email. What is the sender's name?</w:t>
       </w:r>
     </w:p>
     <w:p>
@@ -2441,23 +2232,7 @@
           <w:rFonts w:ascii="Arial" w:hAnsi="Arial" w:cs="Arial"/>
           <w:color w:val="313131"/>
         </w:rPr>
-        <w:t xml:space="preserve">Once </w:t>
-      </w:r>
-      <w:proofErr w:type="gramStart"/>
-      <w:r>
-        <w:rPr>
-          <w:rFonts w:ascii="Arial" w:hAnsi="Arial" w:cs="Arial"/>
-          <w:color w:val="313131"/>
-        </w:rPr>
-        <w:t>you've</w:t>
-      </w:r>
-      <w:proofErr w:type="gramEnd"/>
-      <w:r>
-        <w:rPr>
-          <w:rFonts w:ascii="Arial" w:hAnsi="Arial" w:cs="Arial"/>
-          <w:color w:val="313131"/>
-        </w:rPr>
-        <w:t xml:space="preserve"> uploaded your Power BI Desktop file to Power BI service, you can still make changes to it, and re-upload the file so that your changes is reflected in Power BI service.</w:t>
+        <w:t>Once you've uploaded your Power BI Desktop file to Power BI service, you can still make changes to it, and re-upload the file so that your changes is reflected in Power BI service.</w:t>
       </w:r>
     </w:p>
     <w:p>
@@ -2821,23 +2596,7 @@
           <w:rFonts w:ascii="Arial" w:hAnsi="Arial" w:cs="Arial"/>
           <w:color w:val="313131"/>
         </w:rPr>
-        <w:t xml:space="preserve">So far, the report you uploaded is rather static. That means, if the data in the Access database changes, the report and dashboard are not updated. You can install Power BI Personal Gateway and schedule data refresh for on-premises data sources, such as the Access database, to keep your report and dashboard on Power BI service </w:t>
-      </w:r>
-      <w:proofErr w:type="gramStart"/>
-      <w:r>
-        <w:rPr>
-          <w:rFonts w:ascii="Arial" w:hAnsi="Arial" w:cs="Arial"/>
-          <w:color w:val="313131"/>
-        </w:rPr>
-        <w:t>up-to-date</w:t>
-      </w:r>
-      <w:proofErr w:type="gramEnd"/>
-      <w:r>
-        <w:rPr>
-          <w:rFonts w:ascii="Arial" w:hAnsi="Arial" w:cs="Arial"/>
-          <w:color w:val="313131"/>
-        </w:rPr>
-        <w:t>.</w:t>
+        <w:t>So far, the report you uploaded is rather static. That means, if the data in the Access database changes, the report and dashboard are not updated. You can install Power BI Personal Gateway and schedule data refresh for on-premises data sources, such as the Access database, to keep your report and dashboard on Power BI service up-to-date.</w:t>
       </w:r>
     </w:p>
     <w:p>
@@ -2913,23 +2672,7 @@
           <w:rFonts w:ascii="Arial" w:hAnsi="Arial" w:cs="Arial"/>
           <w:color w:val="313131"/>
         </w:rPr>
-        <w:t xml:space="preserve">Power BI Pro is required to setup scheduled refresh for on-premises data. If you do not have Power BI Pro subscription you can enroll for a </w:t>
-      </w:r>
-      <w:proofErr w:type="gramStart"/>
-      <w:r>
-        <w:rPr>
-          <w:rFonts w:ascii="Arial" w:hAnsi="Arial" w:cs="Arial"/>
-          <w:color w:val="313131"/>
-        </w:rPr>
-        <w:t>60 day</w:t>
-      </w:r>
-      <w:proofErr w:type="gramEnd"/>
-      <w:r>
-        <w:rPr>
-          <w:rFonts w:ascii="Arial" w:hAnsi="Arial" w:cs="Arial"/>
-          <w:color w:val="313131"/>
-        </w:rPr>
-        <w:t xml:space="preserve"> trial. </w:t>
+        <w:t>Power BI Pro is required to setup scheduled refresh for on-premises data. If you do not have Power BI Pro subscription you can enroll for a 60 day trial. </w:t>
       </w:r>
     </w:p>
     <w:p>
@@ -3109,23 +2852,7 @@
           <w:rFonts w:ascii="Arial" w:hAnsi="Arial" w:cs="Arial"/>
           <w:color w:val="313131"/>
         </w:rPr>
-        <w:t xml:space="preserve"> If you are using the starter file provided in the beginning of Lab 4, </w:t>
-      </w:r>
-      <w:proofErr w:type="gramStart"/>
-      <w:r>
-        <w:rPr>
-          <w:rFonts w:ascii="Arial" w:hAnsi="Arial" w:cs="Arial"/>
-          <w:color w:val="313131"/>
-        </w:rPr>
-        <w:t>in order to</w:t>
-      </w:r>
-      <w:proofErr w:type="gramEnd"/>
-      <w:r>
-        <w:rPr>
-          <w:rFonts w:ascii="Arial" w:hAnsi="Arial" w:cs="Arial"/>
-          <w:color w:val="313131"/>
-        </w:rPr>
-        <w:t xml:space="preserve"> be able to successfully refresh the data, please ensure that you have the files from previous labs under the "C:\DAT207x\" folder. This is because the files were developed with this referenced. You might use arbitrary folders in your own scenario or if you are using your own file throughout the labs.</w:t>
+        <w:t> If you are using the starter file provided in the beginning of Lab 4, in order to be able to successfully refresh the data, please ensure that you have the files from previous labs under the "C:\DAT207x\" folder. This is because the files were developed with this referenced. You might use arbitrary folders in your own scenario or if you are using your own file throughout the labs.</w:t>
       </w:r>
     </w:p>
     <w:p>
@@ -3151,6 +2878,17 @@
           <w:szCs w:val="32"/>
         </w:rPr>
         <w:t>Question</w:t>
+      </w:r>
+      <w:r>
+        <w:rPr>
+          <w:rFonts w:ascii="Arial" w:hAnsi="Arial" w:cs="Arial"/>
+          <w:b/>
+          <w:bCs/>
+          <w:color w:val="474747"/>
+          <w:sz w:val="32"/>
+          <w:szCs w:val="32"/>
+        </w:rPr>
+        <w:t xml:space="preserve"> 1</w:t>
       </w:r>
     </w:p>
     <w:p>

</xml_diff>